<commit_message>
Added further information to register
</commit_message>
<xml_diff>
--- a/Inhaltsverzeichnis.docx
+++ b/Inhaltsverzeichnis.docx
@@ -30,8 +30,14 @@
           <w:ilvl w:val="1"/>
           <w:numId w:val="1"/>
         </w:numPr>
-      </w:pPr>
-      <w:r>
+        <w:rPr>
+          <w:lang w:val="en-US"/>
+        </w:rPr>
+      </w:pPr>
+      <w:r>
+        <w:rPr>
+          <w:lang w:val="en-US"/>
+        </w:rPr>
         <w:t>Was ist Clean Code Development?</w:t>
       </w:r>
     </w:p>
@@ -81,6 +87,198 @@
       </w:pPr>
       <w:r>
         <w:t>Hinterlasse jeden Code den du auscheckst besser als du ihn vorgefunden hast.</w:t>
+      </w:r>
+    </w:p>
+    <w:p>
+      <w:pPr>
+        <w:pStyle w:val="Listenabsatz"/>
+        <w:numPr>
+          <w:ilvl w:val="1"/>
+          <w:numId w:val="1"/>
+        </w:numPr>
+      </w:pPr>
+      <w:r>
+        <w:t>Coding Conventions</w:t>
+      </w:r>
+    </w:p>
+    <w:p>
+      <w:pPr>
+        <w:pStyle w:val="Listenabsatz"/>
+        <w:numPr>
+          <w:ilvl w:val="2"/>
+          <w:numId w:val="1"/>
+        </w:numPr>
+      </w:pPr>
+      <w:r>
+        <w:t>Sind Coding Conventions nötig?</w:t>
+      </w:r>
+    </w:p>
+    <w:p>
+      <w:pPr>
+        <w:pStyle w:val="Listenabsatz"/>
+        <w:numPr>
+          <w:ilvl w:val="2"/>
+          <w:numId w:val="1"/>
+        </w:numPr>
+      </w:pPr>
+      <w:r>
+        <w:t>Warum sind sie hilfreich?</w:t>
+      </w:r>
+    </w:p>
+    <w:p>
+      <w:pPr>
+        <w:pStyle w:val="Listenabsatz"/>
+        <w:numPr>
+          <w:ilvl w:val="2"/>
+          <w:numId w:val="1"/>
+        </w:numPr>
+      </w:pPr>
+      <w:r>
+        <w:t>Wie genau sollte man sie definieren?</w:t>
+      </w:r>
+    </w:p>
+    <w:p>
+      <w:pPr>
+        <w:pStyle w:val="Listenabsatz"/>
+        <w:numPr>
+          <w:ilvl w:val="1"/>
+          <w:numId w:val="1"/>
+        </w:numPr>
+      </w:pPr>
+      <w:r>
+        <w:t>Namensgebung</w:t>
+      </w:r>
+    </w:p>
+    <w:p>
+      <w:pPr>
+        <w:pStyle w:val="Listenabsatz"/>
+        <w:numPr>
+          <w:ilvl w:val="2"/>
+          <w:numId w:val="1"/>
+        </w:numPr>
+      </w:pPr>
+      <w:r>
+        <w:t>Variablen</w:t>
+      </w:r>
+    </w:p>
+    <w:p>
+      <w:pPr>
+        <w:pStyle w:val="Listenabsatz"/>
+        <w:numPr>
+          <w:ilvl w:val="2"/>
+          <w:numId w:val="1"/>
+        </w:numPr>
+      </w:pPr>
+      <w:r>
+        <w:t>Methoden</w:t>
+      </w:r>
+    </w:p>
+    <w:p>
+      <w:pPr>
+        <w:pStyle w:val="Listenabsatz"/>
+        <w:numPr>
+          <w:ilvl w:val="2"/>
+          <w:numId w:val="1"/>
+        </w:numPr>
+      </w:pPr>
+      <w:r>
+        <w:t>Konstruktoren</w:t>
+      </w:r>
+    </w:p>
+    <w:p>
+      <w:pPr>
+        <w:pStyle w:val="Listenabsatz"/>
+        <w:numPr>
+          <w:ilvl w:val="2"/>
+          <w:numId w:val="1"/>
+        </w:numPr>
+      </w:pPr>
+      <w:r>
+        <w:t>Klassen</w:t>
+      </w:r>
+    </w:p>
+    <w:p>
+      <w:pPr>
+        <w:pStyle w:val="Listenabsatz"/>
+        <w:numPr>
+          <w:ilvl w:val="2"/>
+          <w:numId w:val="1"/>
+        </w:numPr>
+      </w:pPr>
+      <w:r>
+        <w:t>Projekte</w:t>
+      </w:r>
+    </w:p>
+    <w:p>
+      <w:pPr>
+        <w:pStyle w:val="Listenabsatz"/>
+        <w:numPr>
+          <w:ilvl w:val="1"/>
+          <w:numId w:val="1"/>
+        </w:numPr>
+      </w:pPr>
+      <w:r>
+        <w:t>Kommentare</w:t>
+      </w:r>
+    </w:p>
+    <w:p>
+      <w:pPr>
+        <w:pStyle w:val="Listenabsatz"/>
+        <w:numPr>
+          <w:ilvl w:val="2"/>
+          <w:numId w:val="1"/>
+        </w:numPr>
+      </w:pPr>
+      <w:r>
+        <w:t>Wann sind Kommentare notwendig?</w:t>
+      </w:r>
+    </w:p>
+    <w:p>
+      <w:pPr>
+        <w:pStyle w:val="Listenabsatz"/>
+        <w:numPr>
+          <w:ilvl w:val="2"/>
+          <w:numId w:val="1"/>
+        </w:numPr>
+      </w:pPr>
+      <w:r>
+        <w:t>Welche Kommentare sind hilfreich, welche beinhalten nur redundante Informationen?</w:t>
+      </w:r>
+    </w:p>
+    <w:p>
+      <w:pPr>
+        <w:pStyle w:val="Listenabsatz"/>
+        <w:numPr>
+          <w:ilvl w:val="1"/>
+          <w:numId w:val="1"/>
+        </w:numPr>
+      </w:pPr>
+      <w:r>
+        <w:t>Formatierung</w:t>
+      </w:r>
+    </w:p>
+    <w:p>
+      <w:pPr>
+        <w:pStyle w:val="Listenabsatz"/>
+        <w:numPr>
+          <w:ilvl w:val="1"/>
+          <w:numId w:val="1"/>
+        </w:numPr>
+      </w:pPr>
+      <w:r>
+        <w:t>Funktionen</w:t>
+      </w:r>
+    </w:p>
+    <w:p>
+      <w:pPr>
+        <w:pStyle w:val="Listenabsatz"/>
+        <w:numPr>
+          <w:ilvl w:val="2"/>
+          <w:numId w:val="1"/>
+        </w:numPr>
+      </w:pPr>
+      <w:r>
+        <w:t>Funktionen sollten klein sein und das Prinzip des SRP befolgen</w:t>
       </w:r>
       <w:bookmarkStart w:id="0" w:name="_GoBack"/>
       <w:bookmarkEnd w:id="0"/>
@@ -94,127 +292,7 @@
         </w:numPr>
       </w:pPr>
       <w:r>
-        <w:t>Coding Conventions</w:t>
-      </w:r>
-    </w:p>
-    <w:p>
-      <w:pPr>
-        <w:pStyle w:val="Listenabsatz"/>
-        <w:numPr>
-          <w:ilvl w:val="2"/>
-          <w:numId w:val="1"/>
-        </w:numPr>
-      </w:pPr>
-      <w:r>
-        <w:t>Sind Coding Conventions nötig?</w:t>
-      </w:r>
-    </w:p>
-    <w:p>
-      <w:pPr>
-        <w:pStyle w:val="Listenabsatz"/>
-        <w:numPr>
-          <w:ilvl w:val="2"/>
-          <w:numId w:val="1"/>
-        </w:numPr>
-      </w:pPr>
-      <w:r>
-        <w:t>Warum sind sie hilfreich?</w:t>
-      </w:r>
-    </w:p>
-    <w:p>
-      <w:pPr>
-        <w:pStyle w:val="Listenabsatz"/>
-        <w:numPr>
-          <w:ilvl w:val="2"/>
-          <w:numId w:val="1"/>
-        </w:numPr>
-      </w:pPr>
-      <w:r>
-        <w:t>Wie genau sollte man sie definieren?</w:t>
-      </w:r>
-    </w:p>
-    <w:p>
-      <w:pPr>
-        <w:pStyle w:val="Listenabsatz"/>
-        <w:numPr>
-          <w:ilvl w:val="1"/>
-          <w:numId w:val="1"/>
-        </w:numPr>
-      </w:pPr>
-      <w:r>
-        <w:t>Namensgebung</w:t>
-      </w:r>
-    </w:p>
-    <w:p>
-      <w:pPr>
-        <w:pStyle w:val="Listenabsatz"/>
-        <w:numPr>
-          <w:ilvl w:val="2"/>
-          <w:numId w:val="1"/>
-        </w:numPr>
-      </w:pPr>
-      <w:r>
-        <w:t>Variablen</w:t>
-      </w:r>
-    </w:p>
-    <w:p>
-      <w:pPr>
-        <w:pStyle w:val="Listenabsatz"/>
-        <w:numPr>
-          <w:ilvl w:val="2"/>
-          <w:numId w:val="1"/>
-        </w:numPr>
-      </w:pPr>
-      <w:r>
-        <w:t>Methoden</w:t>
-      </w:r>
-    </w:p>
-    <w:p>
-      <w:pPr>
-        <w:pStyle w:val="Listenabsatz"/>
-        <w:numPr>
-          <w:ilvl w:val="2"/>
-          <w:numId w:val="1"/>
-        </w:numPr>
-      </w:pPr>
-      <w:r>
-        <w:t>Konstruktoren</w:t>
-      </w:r>
-    </w:p>
-    <w:p>
-      <w:pPr>
-        <w:pStyle w:val="Listenabsatz"/>
-        <w:numPr>
-          <w:ilvl w:val="2"/>
-          <w:numId w:val="1"/>
-        </w:numPr>
-      </w:pPr>
-      <w:r>
-        <w:t>Klassen</w:t>
-      </w:r>
-    </w:p>
-    <w:p>
-      <w:pPr>
-        <w:pStyle w:val="Listenabsatz"/>
-        <w:numPr>
-          <w:ilvl w:val="2"/>
-          <w:numId w:val="1"/>
-        </w:numPr>
-      </w:pPr>
-      <w:r>
-        <w:t>Projekte</w:t>
-      </w:r>
-    </w:p>
-    <w:p>
-      <w:pPr>
-        <w:pStyle w:val="Listenabsatz"/>
-        <w:numPr>
-          <w:ilvl w:val="1"/>
-          <w:numId w:val="1"/>
-        </w:numPr>
-      </w:pPr>
-      <w:r>
-        <w:t>Errorhandling</w:t>
+        <w:t>Fehlerbehandlung</w:t>
       </w:r>
     </w:p>
     <w:p>

</xml_diff>